<commit_message>
Creación de quality report Se ha creado un nuevo quality report y se han eliminado code smels
</commit_message>
<xml_diff>
--- a/Docs/Quality Reports/Sprint03-QAReport.docx
+++ b/Docs/Quality Reports/Sprint03-QAReport.docx
@@ -361,9 +361,385 @@
           <w:szCs w:val="24"/>
         </w:rPr>
       </w:pPr>
+      <w:r>
+        <w:rPr>
+          <w:sz w:val="24"/>
+          <w:szCs w:val="24"/>
+        </w:rPr>
+        <w:br w:type="page"/>
+      </w:r>
+    </w:p>
+    <w:p>
+      <w:pPr>
+        <w:pStyle w:val="Ttulo2"/>
+        <w:jc w:val="both"/>
+        <w:rPr>
+          <w:b/>
+          <w:color w:val="D311A0"/>
+          <w:sz w:val="28"/>
+        </w:rPr>
+      </w:pPr>
+      <w:r>
+        <w:rPr>
+          <w:b/>
+          <w:color w:val="D311A0"/>
+          <w:sz w:val="28"/>
+        </w:rPr>
+        <w:lastRenderedPageBreak/>
+        <w:softHyphen/>
+      </w:r>
+      <w:r>
+        <w:rPr>
+          <w:b/>
+          <w:color w:val="D311A0"/>
+          <w:sz w:val="28"/>
+        </w:rPr>
+        <w:softHyphen/>
+      </w:r>
+      <w:r>
+        <w:rPr>
+          <w:b/>
+          <w:color w:val="D311A0"/>
+          <w:sz w:val="28"/>
+        </w:rPr>
+        <w:softHyphen/>
+      </w:r>
+      <w:r>
+        <w:rPr>
+          <w:b/>
+          <w:color w:val="D311A0"/>
+          <w:sz w:val="28"/>
+        </w:rPr>
+        <w:t xml:space="preserve">ANÁLISIS </w:t>
+      </w:r>
+      <w:r>
+        <w:rPr>
+          <w:b/>
+          <w:color w:val="D311A0"/>
+          <w:sz w:val="28"/>
+        </w:rPr>
+        <w:t>2</w:t>
+      </w:r>
+      <w:r>
+        <w:rPr>
+          <w:b/>
+          <w:color w:val="D311A0"/>
+          <w:sz w:val="28"/>
+        </w:rPr>
+        <w:t>7</w:t>
+      </w:r>
+      <w:r>
+        <w:rPr>
+          <w:b/>
+          <w:color w:val="D311A0"/>
+          <w:sz w:val="28"/>
+        </w:rPr>
+        <w:t xml:space="preserve"> </w:t>
+      </w:r>
+      <w:r>
+        <w:rPr>
+          <w:b/>
+          <w:color w:val="D311A0"/>
+          <w:sz w:val="28"/>
+        </w:rPr>
+        <w:t>NOVIEMBRE</w:t>
+      </w:r>
+      <w:r>
+        <w:rPr>
+          <w:b/>
+          <w:color w:val="D311A0"/>
+          <w:sz w:val="28"/>
+        </w:rPr>
+        <w:t xml:space="preserve"> 20</w:t>
+      </w:r>
+      <w:r>
+        <w:rPr>
+          <w:b/>
+          <w:color w:val="D311A0"/>
+          <w:sz w:val="28"/>
+        </w:rPr>
+        <w:t>20</w:t>
+      </w:r>
+    </w:p>
+    <w:p>
+      <w:pPr>
+        <w:jc w:val="both"/>
+      </w:pPr>
+    </w:p>
+    <w:p>
+      <w:pPr>
+        <w:spacing w:line="360" w:lineRule="auto"/>
+        <w:jc w:val="both"/>
+        <w:rPr>
+          <w:b/>
+          <w:sz w:val="24"/>
+          <w:szCs w:val="24"/>
+        </w:rPr>
+      </w:pPr>
+      <w:r>
+        <w:rPr>
+          <w:b/>
+          <w:sz w:val="24"/>
+          <w:szCs w:val="24"/>
+        </w:rPr>
+        <w:t>CAPTURA</w:t>
+      </w:r>
+    </w:p>
+    <w:p>
+      <w:pPr>
+        <w:spacing w:line="360" w:lineRule="auto"/>
+        <w:jc w:val="both"/>
+        <w:rPr>
+          <w:b/>
+          <w:sz w:val="24"/>
+          <w:szCs w:val="24"/>
+        </w:rPr>
+      </w:pPr>
+      <w:r>
+        <w:rPr>
+          <w:noProof/>
+        </w:rPr>
+        <w:drawing>
+          <wp:inline distT="0" distB="0" distL="0" distR="0" wp14:anchorId="0A9A571B" wp14:editId="1A694C3B">
+            <wp:extent cx="5758110" cy="783772"/>
+            <wp:effectExtent l="0" t="0" r="0" b="0"/>
+            <wp:docPr id="1" name="Imagen 1"/>
+            <wp:cNvGraphicFramePr>
+              <a:graphicFrameLocks xmlns:a="http://schemas.openxmlformats.org/drawingml/2006/main" noChangeAspect="1"/>
+            </wp:cNvGraphicFramePr>
+            <a:graphic xmlns:a="http://schemas.openxmlformats.org/drawingml/2006/main">
+              <a:graphicData uri="http://schemas.openxmlformats.org/drawingml/2006/picture">
+                <pic:pic xmlns:pic="http://schemas.openxmlformats.org/drawingml/2006/picture">
+                  <pic:nvPicPr>
+                    <pic:cNvPr id="1" name=""/>
+                    <pic:cNvPicPr/>
+                  </pic:nvPicPr>
+                  <pic:blipFill rotWithShape="1">
+                    <a:blip r:embed="rId8"/>
+                    <a:srcRect l="27646" t="63130" r="8872" b="20763"/>
+                    <a:stretch/>
+                  </pic:blipFill>
+                  <pic:spPr bwMode="auto">
+                    <a:xfrm>
+                      <a:off x="0" y="0"/>
+                      <a:ext cx="5908531" cy="804247"/>
+                    </a:xfrm>
+                    <a:prstGeom prst="rect">
+                      <a:avLst/>
+                    </a:prstGeom>
+                    <a:ln>
+                      <a:noFill/>
+                    </a:ln>
+                    <a:extLst>
+                      <a:ext uri="{53640926-AAD7-44D8-BBD7-CCE9431645EC}">
+                        <a14:shadowObscured xmlns:a14="http://schemas.microsoft.com/office/drawing/2010/main"/>
+                      </a:ext>
+                    </a:extLst>
+                  </pic:spPr>
+                </pic:pic>
+              </a:graphicData>
+            </a:graphic>
+          </wp:inline>
+        </w:drawing>
+      </w:r>
+    </w:p>
+    <w:p>
+      <w:pPr>
+        <w:spacing w:line="360" w:lineRule="auto"/>
+        <w:jc w:val="both"/>
+        <w:rPr>
+          <w:b/>
+          <w:sz w:val="24"/>
+          <w:szCs w:val="24"/>
+        </w:rPr>
+      </w:pPr>
+    </w:p>
+    <w:p>
+      <w:pPr>
+        <w:spacing w:line="360" w:lineRule="auto"/>
+        <w:jc w:val="both"/>
+        <w:rPr>
+          <w:b/>
+          <w:sz w:val="24"/>
+          <w:szCs w:val="24"/>
+        </w:rPr>
+      </w:pPr>
+      <w:r>
+        <w:rPr>
+          <w:b/>
+          <w:sz w:val="24"/>
+          <w:szCs w:val="24"/>
+        </w:rPr>
+        <w:t>INCIDENCIAS</w:t>
+      </w:r>
+    </w:p>
+    <w:p>
+      <w:pPr>
+        <w:spacing w:line="360" w:lineRule="auto"/>
+        <w:jc w:val="both"/>
+        <w:rPr>
+          <w:sz w:val="24"/>
+          <w:szCs w:val="24"/>
+        </w:rPr>
+      </w:pPr>
+      <w:r>
+        <w:rPr>
+          <w:sz w:val="24"/>
+          <w:szCs w:val="24"/>
+        </w:rPr>
+        <w:t>El análisis</w:t>
+      </w:r>
+      <w:r>
+        <w:rPr>
+          <w:sz w:val="24"/>
+          <w:szCs w:val="24"/>
+        </w:rPr>
+        <w:t xml:space="preserve"> no</w:t>
+      </w:r>
+      <w:r>
+        <w:rPr>
+          <w:sz w:val="24"/>
+          <w:szCs w:val="24"/>
+        </w:rPr>
+        <w:t xml:space="preserve"> pasa los criterios de calidad definidos por la empresa, siendo la deuda técnica de </w:t>
+      </w:r>
+      <w:r>
+        <w:rPr>
+          <w:sz w:val="24"/>
+          <w:szCs w:val="24"/>
+        </w:rPr>
+        <w:t xml:space="preserve">4 </w:t>
+      </w:r>
+      <w:r>
+        <w:rPr>
+          <w:sz w:val="24"/>
+          <w:szCs w:val="24"/>
+        </w:rPr>
+        <w:t>horas</w:t>
+      </w:r>
+      <w:r>
+        <w:rPr>
+          <w:sz w:val="24"/>
+          <w:szCs w:val="24"/>
+        </w:rPr>
+        <w:t xml:space="preserve"> y 40 minutos, dicha deuda técnica se ha provocado gracias a los code smells dentro del codigo</w:t>
+      </w:r>
+    </w:p>
+    <w:p>
+      <w:pPr>
+        <w:spacing w:line="360" w:lineRule="auto"/>
+        <w:jc w:val="both"/>
+        <w:rPr>
+          <w:sz w:val="24"/>
+          <w:szCs w:val="24"/>
+        </w:rPr>
+      </w:pPr>
+    </w:p>
+    <w:p>
+      <w:pPr>
+        <w:spacing w:line="360" w:lineRule="auto"/>
+        <w:jc w:val="both"/>
+        <w:rPr>
+          <w:b/>
+          <w:sz w:val="24"/>
+          <w:szCs w:val="24"/>
+        </w:rPr>
+      </w:pPr>
+      <w:r>
+        <w:rPr>
+          <w:b/>
+          <w:sz w:val="24"/>
+          <w:szCs w:val="24"/>
+        </w:rPr>
+        <w:t>PLAN DE ACCIÓN</w:t>
+      </w:r>
+    </w:p>
+    <w:p>
+      <w:pPr>
+        <w:pStyle w:val="Prrafodelista"/>
+        <w:numPr>
+          <w:ilvl w:val="0"/>
+          <w:numId w:val="13"/>
+        </w:numPr>
+        <w:spacing w:line="360" w:lineRule="auto"/>
+        <w:jc w:val="both"/>
+        <w:rPr>
+          <w:sz w:val="24"/>
+          <w:szCs w:val="24"/>
+        </w:rPr>
+      </w:pPr>
+      <w:r>
+        <w:rPr>
+          <w:sz w:val="24"/>
+          <w:szCs w:val="24"/>
+        </w:rPr>
+        <w:t>Eliminar 3 code smells con severidad baja (variables no usadas).</w:t>
+      </w:r>
+    </w:p>
+    <w:p>
+      <w:pPr>
+        <w:pStyle w:val="Prrafodelista"/>
+        <w:numPr>
+          <w:ilvl w:val="0"/>
+          <w:numId w:val="13"/>
+        </w:numPr>
+        <w:spacing w:line="360" w:lineRule="auto"/>
+        <w:jc w:val="both"/>
+        <w:rPr>
+          <w:sz w:val="24"/>
+          <w:szCs w:val="24"/>
+        </w:rPr>
+      </w:pPr>
+      <w:r>
+        <w:rPr>
+          <w:sz w:val="24"/>
+          <w:szCs w:val="24"/>
+        </w:rPr>
+        <w:t>Eliminar 8 code smells con severidad baja(catch vacios).</w:t>
+      </w:r>
+    </w:p>
+    <w:p>
+      <w:pPr>
+        <w:spacing w:line="360" w:lineRule="auto"/>
+        <w:jc w:val="both"/>
+        <w:rPr>
+          <w:sz w:val="24"/>
+          <w:szCs w:val="24"/>
+        </w:rPr>
+      </w:pPr>
+      <w:r>
+        <w:rPr>
+          <w:b/>
+          <w:sz w:val="24"/>
+          <w:szCs w:val="24"/>
+        </w:rPr>
+        <w:t>COMENTARIOS</w:t>
+      </w:r>
+    </w:p>
+    <w:p>
+      <w:pPr>
+        <w:rPr>
+          <w:sz w:val="24"/>
+          <w:szCs w:val="24"/>
+        </w:rPr>
+      </w:pPr>
+      <w:r>
+        <w:rPr>
+          <w:sz w:val="24"/>
+          <w:szCs w:val="24"/>
+        </w:rPr>
+        <w:t xml:space="preserve">Con estas acciones, se ha logrado </w:t>
+      </w:r>
+      <w:r>
+        <w:rPr>
+          <w:sz w:val="24"/>
+          <w:szCs w:val="24"/>
+        </w:rPr>
+        <w:t>que se cumplan los criterios de calidad, siendo la nueva deuda técnica menor a 4 horas y 10 minutos a 3 horas y 10 minutos</w:t>
+      </w:r>
     </w:p>
     <w:sectPr>
-      <w:headerReference w:type="default" r:id="rId8"/>
+      <w:headerReference w:type="default" r:id="rId9"/>
       <w:pgSz w:w="11906" w:h="16838"/>
       <w:pgMar w:top="1417" w:right="1701" w:bottom="1417" w:left="1701" w:header="708" w:footer="708" w:gutter="0"/>
       <w:cols w:space="708"/>
@@ -839,6 +1215,95 @@
     </w:lvl>
   </w:abstractNum>
   <w:abstractNum w:abstractNumId="1" w15:restartNumberingAfterBreak="0">
+    <w:nsid w:val="1FD31BC8"/>
+    <w:multiLevelType w:val="hybridMultilevel"/>
+    <w:tmpl w:val="7F823970"/>
+    <w:lvl w:ilvl="0" w:tplc="0C0A0011">
+      <w:start w:val="1"/>
+      <w:numFmt w:val="decimal"/>
+      <w:lvlText w:val="%1)"/>
+      <w:lvlJc w:val="left"/>
+      <w:pPr>
+        <w:ind w:left="720" w:hanging="360"/>
+      </w:pPr>
+      <w:rPr>
+        <w:rFonts w:hint="default"/>
+      </w:rPr>
+    </w:lvl>
+    <w:lvl w:ilvl="1" w:tplc="0C0A0019" w:tentative="1">
+      <w:start w:val="1"/>
+      <w:numFmt w:val="lowerLetter"/>
+      <w:lvlText w:val="%2."/>
+      <w:lvlJc w:val="left"/>
+      <w:pPr>
+        <w:ind w:left="1440" w:hanging="360"/>
+      </w:pPr>
+    </w:lvl>
+    <w:lvl w:ilvl="2" w:tplc="0C0A001B" w:tentative="1">
+      <w:start w:val="1"/>
+      <w:numFmt w:val="lowerRoman"/>
+      <w:lvlText w:val="%3."/>
+      <w:lvlJc w:val="right"/>
+      <w:pPr>
+        <w:ind w:left="2160" w:hanging="180"/>
+      </w:pPr>
+    </w:lvl>
+    <w:lvl w:ilvl="3" w:tplc="0C0A000F" w:tentative="1">
+      <w:start w:val="1"/>
+      <w:numFmt w:val="decimal"/>
+      <w:lvlText w:val="%4."/>
+      <w:lvlJc w:val="left"/>
+      <w:pPr>
+        <w:ind w:left="2880" w:hanging="360"/>
+      </w:pPr>
+    </w:lvl>
+    <w:lvl w:ilvl="4" w:tplc="0C0A0019" w:tentative="1">
+      <w:start w:val="1"/>
+      <w:numFmt w:val="lowerLetter"/>
+      <w:lvlText w:val="%5."/>
+      <w:lvlJc w:val="left"/>
+      <w:pPr>
+        <w:ind w:left="3600" w:hanging="360"/>
+      </w:pPr>
+    </w:lvl>
+    <w:lvl w:ilvl="5" w:tplc="0C0A001B" w:tentative="1">
+      <w:start w:val="1"/>
+      <w:numFmt w:val="lowerRoman"/>
+      <w:lvlText w:val="%6."/>
+      <w:lvlJc w:val="right"/>
+      <w:pPr>
+        <w:ind w:left="4320" w:hanging="180"/>
+      </w:pPr>
+    </w:lvl>
+    <w:lvl w:ilvl="6" w:tplc="0C0A000F" w:tentative="1">
+      <w:start w:val="1"/>
+      <w:numFmt w:val="decimal"/>
+      <w:lvlText w:val="%7."/>
+      <w:lvlJc w:val="left"/>
+      <w:pPr>
+        <w:ind w:left="5040" w:hanging="360"/>
+      </w:pPr>
+    </w:lvl>
+    <w:lvl w:ilvl="7" w:tplc="0C0A0019" w:tentative="1">
+      <w:start w:val="1"/>
+      <w:numFmt w:val="lowerLetter"/>
+      <w:lvlText w:val="%8."/>
+      <w:lvlJc w:val="left"/>
+      <w:pPr>
+        <w:ind w:left="5760" w:hanging="360"/>
+      </w:pPr>
+    </w:lvl>
+    <w:lvl w:ilvl="8" w:tplc="0C0A001B" w:tentative="1">
+      <w:start w:val="1"/>
+      <w:numFmt w:val="lowerRoman"/>
+      <w:lvlText w:val="%9."/>
+      <w:lvlJc w:val="right"/>
+      <w:pPr>
+        <w:ind w:left="6480" w:hanging="180"/>
+      </w:pPr>
+    </w:lvl>
+  </w:abstractNum>
+  <w:abstractNum w:abstractNumId="2" w15:restartNumberingAfterBreak="0">
     <w:nsid w:val="3C1A7486"/>
     <w:multiLevelType w:val="hybridMultilevel"/>
     <w:tmpl w:val="1584F118"/>
@@ -924,7 +1389,7 @@
       </w:pPr>
     </w:lvl>
   </w:abstractNum>
-  <w:abstractNum w:abstractNumId="2" w15:restartNumberingAfterBreak="0">
+  <w:abstractNum w:abstractNumId="3" w15:restartNumberingAfterBreak="0">
     <w:nsid w:val="40D861AE"/>
     <w:multiLevelType w:val="hybridMultilevel"/>
     <w:tmpl w:val="7F823970"/>
@@ -1013,7 +1478,7 @@
       </w:pPr>
     </w:lvl>
   </w:abstractNum>
-  <w:abstractNum w:abstractNumId="3" w15:restartNumberingAfterBreak="0">
+  <w:abstractNum w:abstractNumId="4" w15:restartNumberingAfterBreak="0">
     <w:nsid w:val="435B4938"/>
     <w:multiLevelType w:val="hybridMultilevel"/>
     <w:tmpl w:val="6DAE1C42"/>
@@ -1126,7 +1591,7 @@
       </w:rPr>
     </w:lvl>
   </w:abstractNum>
-  <w:abstractNum w:abstractNumId="4" w15:restartNumberingAfterBreak="0">
+  <w:abstractNum w:abstractNumId="5" w15:restartNumberingAfterBreak="0">
     <w:nsid w:val="43B41265"/>
     <w:multiLevelType w:val="hybridMultilevel"/>
     <w:tmpl w:val="7600594C"/>
@@ -1238,7 +1703,7 @@
       </w:rPr>
     </w:lvl>
   </w:abstractNum>
-  <w:abstractNum w:abstractNumId="5" w15:restartNumberingAfterBreak="0">
+  <w:abstractNum w:abstractNumId="6" w15:restartNumberingAfterBreak="0">
     <w:nsid w:val="43E31ABF"/>
     <w:multiLevelType w:val="hybridMultilevel"/>
     <w:tmpl w:val="7F823970"/>
@@ -1327,7 +1792,7 @@
       </w:pPr>
     </w:lvl>
   </w:abstractNum>
-  <w:abstractNum w:abstractNumId="6" w15:restartNumberingAfterBreak="0">
+  <w:abstractNum w:abstractNumId="7" w15:restartNumberingAfterBreak="0">
     <w:nsid w:val="5E3C7772"/>
     <w:multiLevelType w:val="hybridMultilevel"/>
     <w:tmpl w:val="7F823970"/>
@@ -1416,7 +1881,7 @@
       </w:pPr>
     </w:lvl>
   </w:abstractNum>
-  <w:abstractNum w:abstractNumId="7" w15:restartNumberingAfterBreak="0">
+  <w:abstractNum w:abstractNumId="8" w15:restartNumberingAfterBreak="0">
     <w:nsid w:val="6CC47A47"/>
     <w:multiLevelType w:val="hybridMultilevel"/>
     <w:tmpl w:val="F570757A"/>
@@ -1528,7 +1993,7 @@
       </w:rPr>
     </w:lvl>
   </w:abstractNum>
-  <w:abstractNum w:abstractNumId="8" w15:restartNumberingAfterBreak="0">
+  <w:abstractNum w:abstractNumId="9" w15:restartNumberingAfterBreak="0">
     <w:nsid w:val="6FD479BD"/>
     <w:multiLevelType w:val="hybridMultilevel"/>
     <w:tmpl w:val="7F823970"/>
@@ -1617,7 +2082,7 @@
       </w:pPr>
     </w:lvl>
   </w:abstractNum>
-  <w:abstractNum w:abstractNumId="9" w15:restartNumberingAfterBreak="0">
+  <w:abstractNum w:abstractNumId="10" w15:restartNumberingAfterBreak="0">
     <w:nsid w:val="7E751299"/>
     <w:multiLevelType w:val="hybridMultilevel"/>
     <w:tmpl w:val="7F823970"/>
@@ -1706,7 +2171,7 @@
       </w:pPr>
     </w:lvl>
   </w:abstractNum>
-  <w:abstractNum w:abstractNumId="10" w15:restartNumberingAfterBreak="0">
+  <w:abstractNum w:abstractNumId="11" w15:restartNumberingAfterBreak="0">
     <w:nsid w:val="7FF94613"/>
     <w:multiLevelType w:val="hybridMultilevel"/>
     <w:tmpl w:val="7F823970"/>
@@ -1796,22 +2261,22 @@
     </w:lvl>
   </w:abstractNum>
   <w:num w:numId="1">
+    <w:abstractNumId w:val="5"/>
+  </w:num>
+  <w:num w:numId="2">
+    <w:abstractNumId w:val="9"/>
+  </w:num>
+  <w:num w:numId="3">
     <w:abstractNumId w:val="4"/>
   </w:num>
-  <w:num w:numId="2">
-    <w:abstractNumId w:val="8"/>
-  </w:num>
-  <w:num w:numId="3">
-    <w:abstractNumId w:val="3"/>
-  </w:num>
   <w:num w:numId="4">
-    <w:abstractNumId w:val="5"/>
+    <w:abstractNumId w:val="6"/>
   </w:num>
   <w:num w:numId="5">
-    <w:abstractNumId w:val="6"/>
+    <w:abstractNumId w:val="7"/>
   </w:num>
   <w:num w:numId="6">
-    <w:abstractNumId w:val="6"/>
+    <w:abstractNumId w:val="7"/>
     <w:lvlOverride w:ilvl="0">
       <w:startOverride w:val="1"/>
     </w:lvlOverride>
@@ -1841,22 +2306,25 @@
     </w:lvlOverride>
   </w:num>
   <w:num w:numId="7">
-    <w:abstractNumId w:val="9"/>
+    <w:abstractNumId w:val="10"/>
   </w:num>
   <w:num w:numId="8">
-    <w:abstractNumId w:val="7"/>
+    <w:abstractNumId w:val="8"/>
   </w:num>
   <w:num w:numId="9">
-    <w:abstractNumId w:val="1"/>
+    <w:abstractNumId w:val="2"/>
   </w:num>
   <w:num w:numId="10">
     <w:abstractNumId w:val="0"/>
   </w:num>
   <w:num w:numId="11">
-    <w:abstractNumId w:val="10"/>
+    <w:abstractNumId w:val="11"/>
   </w:num>
   <w:num w:numId="12">
-    <w:abstractNumId w:val="2"/>
+    <w:abstractNumId w:val="3"/>
+  </w:num>
+  <w:num w:numId="13">
+    <w:abstractNumId w:val="1"/>
   </w:num>
 </w:numbering>
 </file>

</xml_diff>